<commit_message>
Fix for x is connected to channel -> x is connected to channel FROM NETWORK
</commit_message>
<xml_diff>
--- a/Project definitions.docx
+++ b/Project definitions.docx
@@ -427,65 +427,698 @@
           <w:lang w:val="en-US"/>
         </w:rPr>
       </w:pPr>
+    </w:p>
+    <w:p>
+      <w:pPr>
+        <w:rPr>
+          <w:b/>
+          <w:bCs/>
+          <w:lang w:val="en-US"/>
+        </w:rPr>
+      </w:pPr>
+      <w:r>
+        <w:rPr>
+          <w:lang w:val="en-US"/>
+        </w:rPr>
+        <w:lastRenderedPageBreak/>
+        <w:t xml:space="preserve">Peer has </w:t>
+      </w:r>
+      <w:r>
+        <w:rPr>
+          <w:b/>
+          <w:bCs/>
+          <w:lang w:val="en-US"/>
+        </w:rPr>
+        <w:t>smart contract</w:t>
+      </w:r>
+    </w:p>
+    <w:p>
+      <w:pPr>
+        <w:rPr>
+          <w:lang w:val="en-US"/>
+        </w:rPr>
+      </w:pPr>
+      <w:r>
+        <w:rPr>
+          <w:lang w:val="en-US"/>
+        </w:rPr>
+        <w:t>Peer has</w:t>
+      </w:r>
+      <w:r>
+        <w:rPr>
+          <w:lang w:val="en-US"/>
+        </w:rPr>
+        <w:t xml:space="preserve"> copy of</w:t>
+      </w:r>
+      <w:r>
+        <w:rPr>
+          <w:lang w:val="en-US"/>
+        </w:rPr>
+        <w:t xml:space="preserve"> </w:t>
+      </w:r>
+      <w:r>
+        <w:rPr>
+          <w:b/>
+          <w:bCs/>
+          <w:lang w:val="en-US"/>
+        </w:rPr>
+        <w:t>ledger</w:t>
+      </w:r>
+    </w:p>
+    <w:p>
+      <w:pPr>
+        <w:rPr>
+          <w:lang w:val="en-US"/>
+        </w:rPr>
+      </w:pPr>
+      <w:r>
+        <w:rPr>
+          <w:lang w:val="en-US"/>
+        </w:rPr>
+        <w:t>Peer connects to</w:t>
+      </w:r>
+      <w:r>
+        <w:rPr>
+          <w:lang w:val="en-US"/>
+        </w:rPr>
+        <w:t xml:space="preserve"> </w:t>
+      </w:r>
+      <w:r>
+        <w:rPr>
+          <w:b/>
+          <w:bCs/>
+          <w:lang w:val="en-US"/>
+        </w:rPr>
+        <w:t>channel</w:t>
+      </w:r>
+      <w:r>
+        <w:rPr>
+          <w:b/>
+          <w:bCs/>
+          <w:lang w:val="en-US"/>
+        </w:rPr>
+        <w:t xml:space="preserve"> </w:t>
+      </w:r>
+      <w:r>
+        <w:rPr>
+          <w:highlight w:val="yellow"/>
+          <w:lang w:val="en-US"/>
+        </w:rPr>
+        <w:t xml:space="preserve">from </w:t>
+      </w:r>
+      <w:r>
+        <w:rPr>
+          <w:b/>
+          <w:bCs/>
+          <w:highlight w:val="yellow"/>
+          <w:lang w:val="en-US"/>
+        </w:rPr>
+        <w:t>network</w:t>
+      </w:r>
+    </w:p>
+    <w:p>
+      <w:pPr>
+        <w:rPr>
+          <w:b/>
+          <w:bCs/>
+          <w:lang w:val="en-US"/>
+        </w:rPr>
+      </w:pPr>
+      <w:r>
+        <w:rPr>
+          <w:lang w:val="en-US"/>
+        </w:rPr>
+        <w:t xml:space="preserve">Peer belongs to </w:t>
+      </w:r>
+      <w:r>
+        <w:rPr>
+          <w:b/>
+          <w:bCs/>
+          <w:lang w:val="en-US"/>
+        </w:rPr>
+        <w:t>organization</w:t>
+      </w:r>
+    </w:p>
+    <w:p>
+      <w:pPr>
+        <w:rPr>
+          <w:lang w:val="en-US"/>
+        </w:rPr>
+      </w:pPr>
+      <w:r>
+        <w:rPr>
+          <w:lang w:val="en-US"/>
+        </w:rPr>
+        <w:t xml:space="preserve">Peer is part of </w:t>
+      </w:r>
+      <w:r>
+        <w:rPr>
+          <w:b/>
+          <w:bCs/>
+          <w:lang w:val="en-US"/>
+        </w:rPr>
+        <w:t>network</w:t>
+      </w:r>
+    </w:p>
+    <w:p>
+      <w:pPr>
+        <w:rPr>
+          <w:lang w:val="en-US"/>
+        </w:rPr>
+      </w:pPr>
+    </w:p>
+    <w:p>
+      <w:pPr>
+        <w:rPr>
+          <w:lang w:val="en-US"/>
+        </w:rPr>
+      </w:pPr>
+      <w:r>
+        <w:rPr>
+          <w:lang w:val="en-US"/>
+        </w:rPr>
+        <w:t xml:space="preserve">Smart contract </w:t>
+      </w:r>
+      <w:r>
+        <w:rPr>
+          <w:lang w:val="en-US"/>
+        </w:rPr>
+        <w:t>defined on</w:t>
+      </w:r>
+      <w:r>
+        <w:rPr>
+          <w:lang w:val="en-US"/>
+        </w:rPr>
+        <w:t xml:space="preserve"> </w:t>
+      </w:r>
+      <w:r>
+        <w:rPr>
+          <w:b/>
+          <w:bCs/>
+          <w:lang w:val="en-US"/>
+        </w:rPr>
+        <w:t>channel</w:t>
+      </w:r>
+    </w:p>
+    <w:p>
+      <w:pPr>
+        <w:rPr>
+          <w:lang w:val="en-US"/>
+        </w:rPr>
+      </w:pPr>
+    </w:p>
+    <w:p>
+      <w:pPr>
+        <w:rPr>
+          <w:lang w:val="en-US"/>
+        </w:rPr>
+      </w:pPr>
+      <w:r>
+        <w:rPr>
+          <w:lang w:val="en-US"/>
+        </w:rPr>
+        <w:t xml:space="preserve">Ledger belongs to </w:t>
+      </w:r>
+      <w:r>
+        <w:rPr>
+          <w:b/>
+          <w:bCs/>
+          <w:lang w:val="en-US"/>
+        </w:rPr>
+        <w:t>channel</w:t>
+      </w:r>
+    </w:p>
+    <w:p>
+      <w:pPr>
+        <w:rPr>
+          <w:lang w:val="en-US"/>
+        </w:rPr>
+      </w:pPr>
+    </w:p>
+    <w:p>
+      <w:pPr>
+        <w:rPr>
+          <w:b/>
+          <w:bCs/>
+          <w:lang w:val="en-US"/>
+        </w:rPr>
+      </w:pPr>
+      <w:r>
+        <w:rPr>
+          <w:lang w:val="en-US"/>
+        </w:rPr>
+        <w:t>Application</w:t>
+      </w:r>
+      <w:r>
+        <w:rPr>
+          <w:lang w:val="en-US"/>
+        </w:rPr>
+        <w:t xml:space="preserve"> belongs to </w:t>
+      </w:r>
+      <w:r>
+        <w:rPr>
+          <w:b/>
+          <w:bCs/>
+          <w:lang w:val="en-US"/>
+        </w:rPr>
+        <w:t>organization</w:t>
+      </w:r>
+    </w:p>
+    <w:p>
+      <w:pPr>
+        <w:rPr>
+          <w:b/>
+          <w:bCs/>
+          <w:lang w:val="en-US"/>
+        </w:rPr>
+      </w:pPr>
+      <w:r>
+        <w:rPr>
+          <w:lang w:val="en-US"/>
+        </w:rPr>
+        <w:t xml:space="preserve">Application uses </w:t>
+      </w:r>
+      <w:r>
+        <w:rPr>
+          <w:b/>
+          <w:bCs/>
+          <w:lang w:val="en-US"/>
+        </w:rPr>
+        <w:t>channel</w:t>
+      </w:r>
+      <w:r>
+        <w:rPr>
+          <w:b/>
+          <w:bCs/>
+          <w:lang w:val="en-US"/>
+        </w:rPr>
+        <w:t xml:space="preserve"> </w:t>
+      </w:r>
+      <w:r>
+        <w:rPr>
+          <w:highlight w:val="yellow"/>
+          <w:lang w:val="en-US"/>
+        </w:rPr>
+        <w:t xml:space="preserve">from </w:t>
+      </w:r>
+      <w:r>
+        <w:rPr>
+          <w:b/>
+          <w:bCs/>
+          <w:highlight w:val="yellow"/>
+          <w:lang w:val="en-US"/>
+        </w:rPr>
+        <w:t>network</w:t>
+      </w:r>
+    </w:p>
+    <w:p>
+      <w:pPr>
+        <w:rPr>
+          <w:lang w:val="en-US"/>
+        </w:rPr>
+      </w:pPr>
+      <w:r>
+        <w:rPr>
+          <w:lang w:val="en-US"/>
+        </w:rPr>
+        <w:t xml:space="preserve">Application uses </w:t>
+      </w:r>
+      <w:r>
+        <w:rPr>
+          <w:b/>
+          <w:bCs/>
+          <w:lang w:val="en-US"/>
+        </w:rPr>
+        <w:t>smart contract</w:t>
+      </w:r>
+    </w:p>
+    <w:p>
+      <w:pPr>
+        <w:rPr>
+          <w:lang w:val="en-US"/>
+        </w:rPr>
+      </w:pPr>
+    </w:p>
+    <w:p>
+      <w:pPr>
+        <w:rPr>
+          <w:lang w:val="en-US"/>
+        </w:rPr>
+      </w:pPr>
+      <w:r>
+        <w:rPr>
+          <w:lang w:val="en-US"/>
+        </w:rPr>
+        <w:t>Ordering servic</w:t>
+      </w:r>
+      <w:r>
+        <w:rPr>
+          <w:lang w:val="en-US"/>
+        </w:rPr>
+        <w:t xml:space="preserve">e belongs to </w:t>
+      </w:r>
+      <w:r>
+        <w:rPr>
+          <w:b/>
+          <w:bCs/>
+          <w:lang w:val="en-US"/>
+        </w:rPr>
+        <w:t>network</w:t>
+      </w:r>
+      <w:r>
+        <w:rPr>
+          <w:b/>
+          <w:bCs/>
+          <w:lang w:val="en-US"/>
+        </w:rPr>
+        <w:t xml:space="preserve"> </w:t>
+      </w:r>
+      <w:r>
+        <w:rPr>
+          <w:highlight w:val="yellow"/>
+          <w:lang w:val="en-US"/>
+        </w:rPr>
+        <w:t xml:space="preserve">from </w:t>
+      </w:r>
+      <w:r>
+        <w:rPr>
+          <w:b/>
+          <w:bCs/>
+          <w:highlight w:val="yellow"/>
+          <w:lang w:val="en-US"/>
+        </w:rPr>
+        <w:t>network</w:t>
+      </w:r>
+    </w:p>
+    <w:p>
+      <w:pPr>
+        <w:rPr>
+          <w:lang w:val="en-US"/>
+        </w:rPr>
+      </w:pPr>
+    </w:p>
+    <w:p>
+      <w:pPr>
+        <w:rPr>
+          <w:b/>
+          <w:bCs/>
+          <w:lang w:val="en-US"/>
+        </w:rPr>
+      </w:pPr>
+      <w:r>
+        <w:rPr>
+          <w:lang w:val="en-US"/>
+        </w:rPr>
+        <w:t xml:space="preserve">Organization has </w:t>
+      </w:r>
+      <w:r>
+        <w:rPr>
+          <w:b/>
+          <w:bCs/>
+          <w:lang w:val="en-US"/>
+        </w:rPr>
+        <w:t>name</w:t>
+      </w:r>
+    </w:p>
+    <w:p>
+      <w:pPr>
+        <w:rPr>
+          <w:b/>
+          <w:bCs/>
+          <w:lang w:val="en-US"/>
+        </w:rPr>
+      </w:pPr>
+      <w:r>
+        <w:rPr>
+          <w:lang w:val="en-US"/>
+        </w:rPr>
+        <w:t xml:space="preserve">Organization has preferred </w:t>
+      </w:r>
+      <w:r>
+        <w:rPr>
+          <w:b/>
+          <w:bCs/>
+          <w:lang w:val="en-US"/>
+        </w:rPr>
+        <w:t>certificate authority</w:t>
+      </w:r>
+    </w:p>
+    <w:p>
+      <w:pPr>
+        <w:rPr>
+          <w:lang w:val="en-US"/>
+        </w:rPr>
+      </w:pPr>
+      <w:r>
+        <w:rPr>
+          <w:lang w:val="en-US"/>
+        </w:rPr>
+        <w:t xml:space="preserve">Organization trusts </w:t>
+      </w:r>
+      <w:r>
+        <w:rPr>
+          <w:b/>
+          <w:bCs/>
+          <w:lang w:val="en-US"/>
+        </w:rPr>
+        <w:t>certificate authority</w:t>
+      </w:r>
       <w:bookmarkStart w:id="0" w:name="_GoBack"/>
       <w:bookmarkEnd w:id="0"/>
     </w:p>
     <w:p>
       <w:pPr>
         <w:rPr>
-          <w:b/>
-          <w:bCs/>
-          <w:lang w:val="en-US"/>
-        </w:rPr>
-      </w:pPr>
-      <w:r>
-        <w:rPr>
-          <w:lang w:val="en-US"/>
-        </w:rPr>
-        <w:lastRenderedPageBreak/>
-        <w:t xml:space="preserve">Peer has </w:t>
-      </w:r>
-      <w:r>
-        <w:rPr>
-          <w:b/>
-          <w:bCs/>
-          <w:lang w:val="en-US"/>
-        </w:rPr>
-        <w:t>smart contract</w:t>
-      </w:r>
-    </w:p>
-    <w:p>
-      <w:pPr>
-        <w:rPr>
-          <w:lang w:val="en-US"/>
-        </w:rPr>
-      </w:pPr>
-      <w:r>
-        <w:rPr>
-          <w:lang w:val="en-US"/>
-        </w:rPr>
-        <w:t xml:space="preserve">Peer has </w:t>
-      </w:r>
-      <w:r>
-        <w:rPr>
-          <w:b/>
-          <w:bCs/>
-          <w:lang w:val="en-US"/>
-        </w:rPr>
-        <w:t>ledger</w:t>
-      </w:r>
-    </w:p>
-    <w:p>
-      <w:pPr>
-        <w:rPr>
-          <w:lang w:val="en-US"/>
-        </w:rPr>
-      </w:pPr>
-      <w:r>
-        <w:rPr>
-          <w:lang w:val="en-US"/>
-        </w:rPr>
-        <w:t>Peer connects to</w:t>
+          <w:lang w:val="en-US"/>
+        </w:rPr>
+      </w:pPr>
+    </w:p>
+    <w:p>
+      <w:pPr>
+        <w:rPr>
+          <w:lang w:val="en-US"/>
+        </w:rPr>
+      </w:pPr>
+      <w:r>
+        <w:rPr>
+          <w:lang w:val="en-US"/>
+        </w:rPr>
+        <w:t xml:space="preserve">Channel Configuration connects to </w:t>
+      </w:r>
+      <w:r>
+        <w:rPr>
+          <w:b/>
+          <w:bCs/>
+          <w:lang w:val="en-US"/>
+        </w:rPr>
+        <w:t>channel</w:t>
+      </w:r>
+    </w:p>
+    <w:p>
+      <w:pPr>
+        <w:rPr>
+          <w:b/>
+          <w:bCs/>
+          <w:lang w:val="en-US"/>
+        </w:rPr>
+      </w:pPr>
+      <w:r>
+        <w:rPr>
+          <w:lang w:val="en-US"/>
+        </w:rPr>
+        <w:t xml:space="preserve">Channel Configuration has </w:t>
+      </w:r>
+      <w:r>
+        <w:rPr>
+          <w:b/>
+          <w:bCs/>
+          <w:lang w:val="en-US"/>
+        </w:rPr>
+        <w:t>organization</w:t>
+      </w:r>
+      <w:r>
+        <w:rPr>
+          <w:lang w:val="en-US"/>
+        </w:rPr>
+        <w:t xml:space="preserve"> as </w:t>
+      </w:r>
+      <w:r>
+        <w:rPr>
+          <w:lang w:val="en-US"/>
+        </w:rPr>
+        <w:t>member</w:t>
+      </w:r>
+    </w:p>
+    <w:p>
+      <w:pPr>
+        <w:rPr>
+          <w:b/>
+          <w:bCs/>
+          <w:lang w:val="en-US"/>
+        </w:rPr>
+      </w:pPr>
+    </w:p>
+    <w:p>
+      <w:pPr>
+        <w:rPr>
+          <w:lang w:val="en-US"/>
+        </w:rPr>
+      </w:pPr>
+      <w:r>
+        <w:rPr>
+          <w:lang w:val="en-US"/>
+        </w:rPr>
+        <w:t xml:space="preserve">Channel connects to </w:t>
+      </w:r>
+      <w:r>
+        <w:rPr>
+          <w:b/>
+          <w:bCs/>
+          <w:lang w:val="en-US"/>
+        </w:rPr>
+        <w:t>ordering service</w:t>
+      </w:r>
+    </w:p>
+    <w:p>
+      <w:pPr>
+        <w:rPr>
+          <w:b/>
+          <w:bCs/>
+          <w:lang w:val="en-US"/>
+        </w:rPr>
+      </w:pPr>
+    </w:p>
+    <w:p>
+      <w:pPr>
+        <w:rPr>
+          <w:lang w:val="en-US"/>
+        </w:rPr>
+      </w:pPr>
+      <w:r>
+        <w:rPr>
+          <w:lang w:val="en-US"/>
+        </w:rPr>
+        <w:t>Network Configuration</w:t>
+      </w:r>
+      <w:r>
+        <w:rPr>
+          <w:lang w:val="en-US"/>
+        </w:rPr>
+        <w:t xml:space="preserve"> has </w:t>
+      </w:r>
+      <w:r>
+        <w:rPr>
+          <w:b/>
+          <w:bCs/>
+          <w:lang w:val="en-US"/>
+        </w:rPr>
+        <w:t>organization</w:t>
+      </w:r>
+      <w:r>
+        <w:rPr>
+          <w:lang w:val="en-US"/>
+        </w:rPr>
+        <w:t xml:space="preserve"> as member</w:t>
+      </w:r>
+    </w:p>
+    <w:p>
+      <w:pPr>
+        <w:rPr>
+          <w:b/>
+          <w:bCs/>
+          <w:lang w:val="en-US"/>
+        </w:rPr>
+      </w:pPr>
+      <w:r>
+        <w:rPr>
+          <w:lang w:val="en-US"/>
+        </w:rPr>
+        <w:t xml:space="preserve">Network Configuration connects to </w:t>
+      </w:r>
+      <w:r>
+        <w:rPr>
+          <w:b/>
+          <w:bCs/>
+          <w:lang w:val="en-US"/>
+        </w:rPr>
+        <w:t>ordering service</w:t>
+      </w:r>
+    </w:p>
+    <w:p>
+      <w:pPr>
+        <w:rPr>
+          <w:b/>
+          <w:bCs/>
+          <w:lang w:val="en-US"/>
+        </w:rPr>
+      </w:pPr>
+    </w:p>
+    <w:p>
+      <w:pPr>
+        <w:rPr>
+          <w:u w:val="single"/>
+          <w:lang w:val="en-US"/>
+        </w:rPr>
+      </w:pPr>
+      <w:r>
+        <w:rPr>
+          <w:lang w:val="en-US"/>
+        </w:rPr>
+        <w:t xml:space="preserve">Certificate Authority </w:t>
+      </w:r>
+      <w:r>
+        <w:rPr>
+          <w:lang w:val="en-US"/>
+        </w:rPr>
+        <w:t>-</w:t>
+      </w:r>
+    </w:p>
+    <w:p>
+      <w:pPr>
+        <w:rPr>
+          <w:lang w:val="en-US"/>
+        </w:rPr>
+      </w:pPr>
+    </w:p>
+    <w:p>
+      <w:pPr>
+        <w:rPr>
+          <w:lang w:val="en-US"/>
+        </w:rPr>
+      </w:pPr>
+      <w:r>
+        <w:rPr>
+          <w:lang w:val="en-US"/>
+        </w:rPr>
+        <w:t>Network -</w:t>
+      </w:r>
+    </w:p>
+    <w:p>
+      <w:pPr>
+        <w:rPr>
+          <w:lang w:val="en-US"/>
+        </w:rPr>
+      </w:pPr>
+    </w:p>
+    <w:p>
+      <w:pPr>
+        <w:rPr>
+          <w:lang w:val="en-US"/>
+        </w:rPr>
+      </w:pPr>
+      <w:r>
+        <w:rPr>
+          <w:lang w:val="en-US"/>
+        </w:rPr>
+        <w:t xml:space="preserve">Consortium has </w:t>
+      </w:r>
+      <w:r>
+        <w:rPr>
+          <w:b/>
+          <w:bCs/>
+          <w:lang w:val="en-US"/>
+        </w:rPr>
+        <w:t>organization</w:t>
       </w:r>
       <w:r>
         <w:rPr>
@@ -495,381 +1128,6 @@
       </w:r>
       <w:r>
         <w:rPr>
-          <w:b/>
-          <w:bCs/>
-          <w:lang w:val="en-US"/>
-        </w:rPr>
-        <w:t>channel</w:t>
-      </w:r>
-    </w:p>
-    <w:p>
-      <w:pPr>
-        <w:rPr>
-          <w:b/>
-          <w:bCs/>
-          <w:lang w:val="en-US"/>
-        </w:rPr>
-      </w:pPr>
-      <w:r>
-        <w:rPr>
-          <w:lang w:val="en-US"/>
-        </w:rPr>
-        <w:t xml:space="preserve">Peer belongs to </w:t>
-      </w:r>
-      <w:r>
-        <w:rPr>
-          <w:b/>
-          <w:bCs/>
-          <w:lang w:val="en-US"/>
-        </w:rPr>
-        <w:t>organization</w:t>
-      </w:r>
-    </w:p>
-    <w:p>
-      <w:pPr>
-        <w:rPr>
-          <w:lang w:val="en-US"/>
-        </w:rPr>
-      </w:pPr>
-      <w:r>
-        <w:rPr>
-          <w:lang w:val="en-US"/>
-        </w:rPr>
-        <w:t xml:space="preserve">Peer is part of </w:t>
-      </w:r>
-      <w:r>
-        <w:rPr>
-          <w:b/>
-          <w:bCs/>
-          <w:lang w:val="en-US"/>
-        </w:rPr>
-        <w:t>network</w:t>
-      </w:r>
-    </w:p>
-    <w:p>
-      <w:pPr>
-        <w:rPr>
-          <w:lang w:val="en-US"/>
-        </w:rPr>
-      </w:pPr>
-    </w:p>
-    <w:p>
-      <w:pPr>
-        <w:rPr>
-          <w:lang w:val="en-US"/>
-        </w:rPr>
-      </w:pPr>
-      <w:r>
-        <w:rPr>
-          <w:lang w:val="en-US"/>
-        </w:rPr>
-        <w:t xml:space="preserve">Smart contract </w:t>
-      </w:r>
-      <w:r>
-        <w:rPr>
-          <w:lang w:val="en-US"/>
-        </w:rPr>
-        <w:t>defined on</w:t>
-      </w:r>
-      <w:r>
-        <w:rPr>
-          <w:lang w:val="en-US"/>
-        </w:rPr>
-        <w:t xml:space="preserve"> </w:t>
-      </w:r>
-      <w:r>
-        <w:rPr>
-          <w:b/>
-          <w:bCs/>
-          <w:lang w:val="en-US"/>
-        </w:rPr>
-        <w:t>channel</w:t>
-      </w:r>
-    </w:p>
-    <w:p>
-      <w:pPr>
-        <w:rPr>
-          <w:lang w:val="en-US"/>
-        </w:rPr>
-      </w:pPr>
-    </w:p>
-    <w:p>
-      <w:pPr>
-        <w:rPr>
-          <w:lang w:val="en-US"/>
-        </w:rPr>
-      </w:pPr>
-      <w:r>
-        <w:rPr>
-          <w:lang w:val="en-US"/>
-        </w:rPr>
-        <w:t xml:space="preserve">Ledger belongs to </w:t>
-      </w:r>
-      <w:r>
-        <w:rPr>
-          <w:b/>
-          <w:bCs/>
-          <w:lang w:val="en-US"/>
-        </w:rPr>
-        <w:t>channel</w:t>
-      </w:r>
-    </w:p>
-    <w:p>
-      <w:pPr>
-        <w:rPr>
-          <w:lang w:val="en-US"/>
-        </w:rPr>
-      </w:pPr>
-    </w:p>
-    <w:p>
-      <w:pPr>
-        <w:rPr>
-          <w:b/>
-          <w:bCs/>
-          <w:lang w:val="en-US"/>
-        </w:rPr>
-      </w:pPr>
-      <w:r>
-        <w:rPr>
-          <w:lang w:val="en-US"/>
-        </w:rPr>
-        <w:t>Application</w:t>
-      </w:r>
-      <w:r>
-        <w:rPr>
-          <w:lang w:val="en-US"/>
-        </w:rPr>
-        <w:t xml:space="preserve"> belongs to </w:t>
-      </w:r>
-      <w:r>
-        <w:rPr>
-          <w:b/>
-          <w:bCs/>
-          <w:lang w:val="en-US"/>
-        </w:rPr>
-        <w:t>organization</w:t>
-      </w:r>
-    </w:p>
-    <w:p>
-      <w:pPr>
-        <w:rPr>
-          <w:lang w:val="en-US"/>
-        </w:rPr>
-      </w:pPr>
-      <w:r>
-        <w:rPr>
-          <w:lang w:val="en-US"/>
-        </w:rPr>
-        <w:t xml:space="preserve">Application uses </w:t>
-      </w:r>
-      <w:r>
-        <w:rPr>
-          <w:b/>
-          <w:bCs/>
-          <w:lang w:val="en-US"/>
-        </w:rPr>
-        <w:t>channel</w:t>
-      </w:r>
-    </w:p>
-    <w:p>
-      <w:pPr>
-        <w:rPr>
-          <w:lang w:val="en-US"/>
-        </w:rPr>
-      </w:pPr>
-      <w:r>
-        <w:rPr>
-          <w:lang w:val="en-US"/>
-        </w:rPr>
-        <w:t xml:space="preserve">Application uses </w:t>
-      </w:r>
-      <w:r>
-        <w:rPr>
-          <w:b/>
-          <w:bCs/>
-          <w:lang w:val="en-US"/>
-        </w:rPr>
-        <w:t>smart contract</w:t>
-      </w:r>
-    </w:p>
-    <w:p>
-      <w:pPr>
-        <w:rPr>
-          <w:lang w:val="en-US"/>
-        </w:rPr>
-      </w:pPr>
-    </w:p>
-    <w:p>
-      <w:pPr>
-        <w:rPr>
-          <w:lang w:val="en-US"/>
-        </w:rPr>
-      </w:pPr>
-      <w:r>
-        <w:rPr>
-          <w:lang w:val="en-US"/>
-        </w:rPr>
-        <w:t>Ordering servic</w:t>
-      </w:r>
-      <w:r>
-        <w:rPr>
-          <w:lang w:val="en-US"/>
-        </w:rPr>
-        <w:t xml:space="preserve">e belongs to </w:t>
-      </w:r>
-      <w:r>
-        <w:rPr>
-          <w:b/>
-          <w:bCs/>
-          <w:lang w:val="en-US"/>
-        </w:rPr>
-        <w:t>network</w:t>
-      </w:r>
-    </w:p>
-    <w:p>
-      <w:pPr>
-        <w:rPr>
-          <w:lang w:val="en-US"/>
-        </w:rPr>
-      </w:pPr>
-    </w:p>
-    <w:p>
-      <w:pPr>
-        <w:rPr>
-          <w:b/>
-          <w:bCs/>
-          <w:lang w:val="en-US"/>
-        </w:rPr>
-      </w:pPr>
-      <w:r>
-        <w:rPr>
-          <w:lang w:val="en-US"/>
-        </w:rPr>
-        <w:t xml:space="preserve">Organization has </w:t>
-      </w:r>
-      <w:r>
-        <w:rPr>
-          <w:b/>
-          <w:bCs/>
-          <w:lang w:val="en-US"/>
-        </w:rPr>
-        <w:t>name</w:t>
-      </w:r>
-    </w:p>
-    <w:p>
-      <w:pPr>
-        <w:rPr>
-          <w:b/>
-          <w:bCs/>
-          <w:lang w:val="en-US"/>
-        </w:rPr>
-      </w:pPr>
-      <w:r>
-        <w:rPr>
-          <w:lang w:val="en-US"/>
-        </w:rPr>
-        <w:t xml:space="preserve">Organization has preferred </w:t>
-      </w:r>
-      <w:r>
-        <w:rPr>
-          <w:b/>
-          <w:bCs/>
-          <w:lang w:val="en-US"/>
-        </w:rPr>
-        <w:t>certificate authority</w:t>
-      </w:r>
-    </w:p>
-    <w:p>
-      <w:pPr>
-        <w:rPr>
-          <w:lang w:val="en-US"/>
-        </w:rPr>
-      </w:pPr>
-      <w:r>
-        <w:rPr>
-          <w:lang w:val="en-US"/>
-        </w:rPr>
-        <w:t xml:space="preserve">Organization </w:t>
-      </w:r>
-      <w:r>
-        <w:rPr>
-          <w:lang w:val="en-US"/>
-        </w:rPr>
-        <w:t>trusts</w:t>
-      </w:r>
-      <w:r>
-        <w:rPr>
-          <w:lang w:val="en-US"/>
-        </w:rPr>
-        <w:t xml:space="preserve"> </w:t>
-      </w:r>
-      <w:r>
-        <w:rPr>
-          <w:b/>
-          <w:bCs/>
-          <w:lang w:val="en-US"/>
-        </w:rPr>
-        <w:t>certificate authority</w:t>
-      </w:r>
-    </w:p>
-    <w:p>
-      <w:pPr>
-        <w:rPr>
-          <w:lang w:val="en-US"/>
-        </w:rPr>
-      </w:pPr>
-    </w:p>
-    <w:p>
-      <w:pPr>
-        <w:rPr>
-          <w:lang w:val="en-US"/>
-        </w:rPr>
-      </w:pPr>
-      <w:r>
-        <w:rPr>
-          <w:lang w:val="en-US"/>
-        </w:rPr>
-        <w:t xml:space="preserve">Channel Configuration connects to </w:t>
-      </w:r>
-      <w:r>
-        <w:rPr>
-          <w:b/>
-          <w:bCs/>
-          <w:lang w:val="en-US"/>
-        </w:rPr>
-        <w:t>channel</w:t>
-      </w:r>
-    </w:p>
-    <w:p>
-      <w:pPr>
-        <w:rPr>
-          <w:b/>
-          <w:bCs/>
-          <w:lang w:val="en-US"/>
-        </w:rPr>
-      </w:pPr>
-      <w:r>
-        <w:rPr>
-          <w:lang w:val="en-US"/>
-        </w:rPr>
-        <w:t xml:space="preserve">Channel Configuration has </w:t>
-      </w:r>
-      <w:r>
-        <w:rPr>
-          <w:b/>
-          <w:bCs/>
-          <w:lang w:val="en-US"/>
-        </w:rPr>
-        <w:t>organization</w:t>
-      </w:r>
-      <w:r>
-        <w:rPr>
-          <w:lang w:val="en-US"/>
-        </w:rPr>
-        <w:t xml:space="preserve"> as </w:t>
-      </w:r>
-      <w:r>
-        <w:rPr>
           <w:lang w:val="en-US"/>
         </w:rPr>
         <w:t>member</w:t>
@@ -878,185 +1136,22 @@
     <w:p>
       <w:pPr>
         <w:rPr>
-          <w:b/>
-          <w:bCs/>
-          <w:lang w:val="en-US"/>
-        </w:rPr>
-      </w:pPr>
-    </w:p>
-    <w:p>
-      <w:pPr>
-        <w:rPr>
-          <w:lang w:val="en-US"/>
-        </w:rPr>
-      </w:pPr>
-      <w:r>
-        <w:rPr>
-          <w:lang w:val="en-US"/>
-        </w:rPr>
-        <w:t xml:space="preserve">Channel connects to </w:t>
-      </w:r>
-      <w:r>
-        <w:rPr>
-          <w:b/>
-          <w:bCs/>
-          <w:lang w:val="en-US"/>
-        </w:rPr>
-        <w:t>ordering service</w:t>
-      </w:r>
-    </w:p>
-    <w:p>
-      <w:pPr>
-        <w:rPr>
-          <w:b/>
-          <w:bCs/>
-          <w:lang w:val="en-US"/>
-        </w:rPr>
-      </w:pPr>
-    </w:p>
-    <w:p>
-      <w:pPr>
-        <w:rPr>
-          <w:lang w:val="en-US"/>
-        </w:rPr>
-      </w:pPr>
-      <w:r>
-        <w:rPr>
-          <w:lang w:val="en-US"/>
-        </w:rPr>
-        <w:t>Network Configuration</w:t>
-      </w:r>
-      <w:r>
-        <w:rPr>
-          <w:lang w:val="en-US"/>
-        </w:rPr>
-        <w:t xml:space="preserve"> has </w:t>
-      </w:r>
-      <w:r>
-        <w:rPr>
-          <w:b/>
-          <w:bCs/>
-          <w:lang w:val="en-US"/>
-        </w:rPr>
-        <w:t>organization</w:t>
-      </w:r>
-      <w:r>
-        <w:rPr>
-          <w:lang w:val="en-US"/>
-        </w:rPr>
-        <w:t xml:space="preserve"> as member</w:t>
-      </w:r>
-    </w:p>
-    <w:p>
-      <w:pPr>
-        <w:rPr>
-          <w:b/>
-          <w:bCs/>
-          <w:lang w:val="en-US"/>
-        </w:rPr>
-      </w:pPr>
-      <w:r>
-        <w:rPr>
-          <w:lang w:val="en-US"/>
-        </w:rPr>
-        <w:t xml:space="preserve">Network Configuration connects to </w:t>
-      </w:r>
-      <w:r>
-        <w:rPr>
-          <w:b/>
-          <w:bCs/>
-          <w:lang w:val="en-US"/>
-        </w:rPr>
-        <w:t>ordering service</w:t>
-      </w:r>
-    </w:p>
-    <w:p>
-      <w:pPr>
-        <w:rPr>
-          <w:b/>
-          <w:bCs/>
-          <w:lang w:val="en-US"/>
-        </w:rPr>
-      </w:pPr>
-    </w:p>
-    <w:p>
-      <w:pPr>
-        <w:rPr>
-          <w:u w:val="single"/>
-          <w:lang w:val="en-US"/>
-        </w:rPr>
-      </w:pPr>
-      <w:r>
-        <w:rPr>
-          <w:lang w:val="en-US"/>
-        </w:rPr>
-        <w:t xml:space="preserve">Certificate Authority </w:t>
-      </w:r>
-      <w:r>
-        <w:rPr>
-          <w:lang w:val="en-US"/>
-        </w:rPr>
-        <w:t>-</w:t>
-      </w:r>
-    </w:p>
-    <w:p>
-      <w:pPr>
-        <w:rPr>
-          <w:lang w:val="en-US"/>
-        </w:rPr>
-      </w:pPr>
-    </w:p>
-    <w:p>
-      <w:pPr>
-        <w:rPr>
-          <w:lang w:val="en-US"/>
-        </w:rPr>
-      </w:pPr>
-      <w:r>
-        <w:rPr>
-          <w:lang w:val="en-US"/>
-        </w:rPr>
-        <w:t>Network -</w:t>
-      </w:r>
-    </w:p>
-    <w:p>
-      <w:pPr>
-        <w:rPr>
-          <w:lang w:val="en-US"/>
-        </w:rPr>
-      </w:pPr>
-    </w:p>
-    <w:p>
-      <w:pPr>
-        <w:rPr>
-          <w:lang w:val="en-US"/>
-        </w:rPr>
-      </w:pPr>
-      <w:r>
-        <w:rPr>
-          <w:lang w:val="en-US"/>
-        </w:rPr>
-        <w:t xml:space="preserve">Consortium has </w:t>
-      </w:r>
-      <w:r>
-        <w:rPr>
-          <w:b/>
-          <w:bCs/>
-          <w:lang w:val="en-US"/>
-        </w:rPr>
-        <w:t>organization</w:t>
-      </w:r>
-      <w:r>
-        <w:rPr>
-          <w:lang w:val="en-US"/>
-        </w:rPr>
-        <w:t xml:space="preserve"> </w:t>
-      </w:r>
-      <w:r>
-        <w:rPr>
-          <w:lang w:val="en-US"/>
-        </w:rPr>
-        <w:t>member</w:t>
+          <w:lang w:val="en-US"/>
+        </w:rPr>
+      </w:pPr>
+    </w:p>
+    <w:p>
+      <w:pPr>
+        <w:rPr>
+          <w:lang w:val="en-US"/>
+        </w:rPr>
+      </w:pPr>
+      <w:r>
+        <w:rPr>
+          <w:highlight w:val="yellow"/>
+          <w:lang w:val="en-US"/>
+        </w:rPr>
+        <w:t>Channel</w:t>
       </w:r>
     </w:p>
     <w:p>
@@ -1156,7 +1251,7 @@
       </w:pPr>
     </w:pPrDefault>
   </w:docDefaults>
-  <w:latentStyles w:defLockedState="0" w:defUIPriority="99" w:defSemiHidden="0" w:defUnhideWhenUsed="0" w:defQFormat="0" w:count="376">
+  <w:latentStyles w:defLockedState="0" w:defUIPriority="99" w:defSemiHidden="0" w:defUnhideWhenUsed="0" w:defQFormat="0" w:count="377">
     <w:lsdException w:name="Normal" w:uiPriority="0" w:qFormat="1"/>
     <w:lsdException w:name="heading 1" w:uiPriority="9" w:qFormat="1"/>
     <w:lsdException w:name="heading 2" w:semiHidden="1" w:uiPriority="9" w:unhideWhenUsed="1" w:qFormat="1"/>
@@ -1262,7 +1357,6 @@
     <w:lsdException w:name="HTML Sample" w:semiHidden="1" w:unhideWhenUsed="1"/>
     <w:lsdException w:name="HTML Typewriter" w:semiHidden="1" w:unhideWhenUsed="1"/>
     <w:lsdException w:name="HTML Variable" w:semiHidden="1" w:unhideWhenUsed="1"/>
-    <w:lsdException w:name="Normal Table" w:semiHidden="1" w:unhideWhenUsed="1"/>
     <w:lsdException w:name="annotation subject" w:semiHidden="1" w:unhideWhenUsed="1"/>
     <w:lsdException w:name="No List" w:semiHidden="1" w:unhideWhenUsed="1"/>
     <w:lsdException w:name="Outline List 1" w:semiHidden="1" w:unhideWhenUsed="1"/>
@@ -1309,10 +1403,8 @@
     <w:lsdException w:name="Table Subtle 2" w:semiHidden="1" w:unhideWhenUsed="1"/>
     <w:lsdException w:name="Table Web 1" w:semiHidden="1" w:unhideWhenUsed="1"/>
     <w:lsdException w:name="Table Web 2" w:semiHidden="1" w:unhideWhenUsed="1"/>
-    <w:lsdException w:name="Table Web 3" w:semiHidden="1" w:unhideWhenUsed="1"/>
     <w:lsdException w:name="Balloon Text" w:semiHidden="1" w:unhideWhenUsed="1"/>
     <w:lsdException w:name="Table Grid" w:uiPriority="39"/>
-    <w:lsdException w:name="Table Theme" w:semiHidden="1" w:unhideWhenUsed="1"/>
     <w:lsdException w:name="Placeholder Text" w:semiHidden="1"/>
     <w:lsdException w:name="No Spacing" w:uiPriority="1" w:qFormat="1"/>
     <w:lsdException w:name="Light Shading" w:uiPriority="60"/>
@@ -1533,6 +1625,7 @@
     <w:lsdException w:name="Hashtag" w:semiHidden="1" w:unhideWhenUsed="1"/>
     <w:lsdException w:name="Unresolved Mention" w:semiHidden="1" w:unhideWhenUsed="1"/>
     <w:lsdException w:name="Smart Link" w:semiHidden="1" w:unhideWhenUsed="1"/>
+    <w:lsdException w:name="Smart Link Error" w:semiHidden="1" w:unhideWhenUsed="1"/>
   </w:latentStyles>
   <w:style w:type="paragraph" w:default="1" w:styleId="Normal">
     <w:name w:val="Normal"/>

</xml_diff>

<commit_message>
Small fix ordering service
</commit_message>
<xml_diff>
--- a/Project definitions.docx
+++ b/Project definitions.docx
@@ -495,7 +495,13 @@
         <w:rPr>
           <w:lang w:val="en-US"/>
         </w:rPr>
-        <w:t>Peer connects to</w:t>
+        <w:t xml:space="preserve">Peer </w:t>
+      </w:r>
+      <w:r>
+        <w:rPr>
+          <w:lang w:val="en-US"/>
+        </w:rPr>
+        <w:t>connects to</w:t>
       </w:r>
       <w:r>
         <w:rPr>
@@ -521,7 +527,6 @@
       </w:r>
       <w:r>
         <w:rPr>
-          <w:highlight w:val="yellow"/>
           <w:lang w:val="en-US"/>
         </w:rPr>
         <w:t xml:space="preserve">from </w:t>
@@ -530,7 +535,6 @@
         <w:rPr>
           <w:b/>
           <w:bCs/>
-          <w:highlight w:val="yellow"/>
           <w:lang w:val="en-US"/>
         </w:rPr>
         <w:t>network</w:t>
@@ -682,209 +686,205 @@
           <w:lang w:val="en-US"/>
         </w:rPr>
         <w:t>organization</w:t>
-      </w:r>
-    </w:p>
-    <w:p>
-      <w:pPr>
-        <w:rPr>
-          <w:b/>
-          <w:bCs/>
-          <w:lang w:val="en-US"/>
-        </w:rPr>
-      </w:pPr>
-      <w:r>
-        <w:rPr>
-          <w:lang w:val="en-US"/>
-        </w:rPr>
-        <w:t xml:space="preserve">Application uses </w:t>
-      </w:r>
-      <w:r>
-        <w:rPr>
-          <w:b/>
-          <w:bCs/>
-          <w:lang w:val="en-US"/>
-        </w:rPr>
-        <w:t>channel</w:t>
-      </w:r>
-      <w:r>
-        <w:rPr>
-          <w:b/>
-          <w:bCs/>
-          <w:lang w:val="en-US"/>
-        </w:rPr>
-        <w:t xml:space="preserve"> </w:t>
-      </w:r>
-      <w:r>
-        <w:rPr>
-          <w:highlight w:val="yellow"/>
-          <w:lang w:val="en-US"/>
-        </w:rPr>
-        <w:t xml:space="preserve">from </w:t>
-      </w:r>
-      <w:r>
-        <w:rPr>
-          <w:b/>
-          <w:bCs/>
-          <w:highlight w:val="yellow"/>
-          <w:lang w:val="en-US"/>
-        </w:rPr>
-        <w:t>network</w:t>
-      </w:r>
-    </w:p>
-    <w:p>
-      <w:pPr>
-        <w:rPr>
-          <w:lang w:val="en-US"/>
-        </w:rPr>
-      </w:pPr>
-      <w:r>
-        <w:rPr>
-          <w:lang w:val="en-US"/>
-        </w:rPr>
-        <w:t xml:space="preserve">Application uses </w:t>
-      </w:r>
-      <w:r>
-        <w:rPr>
-          <w:b/>
-          <w:bCs/>
-          <w:lang w:val="en-US"/>
-        </w:rPr>
-        <w:t>smart contract</w:t>
-      </w:r>
-    </w:p>
-    <w:p>
-      <w:pPr>
-        <w:rPr>
-          <w:lang w:val="en-US"/>
-        </w:rPr>
-      </w:pPr>
-    </w:p>
-    <w:p>
-      <w:pPr>
-        <w:rPr>
-          <w:lang w:val="en-US"/>
-        </w:rPr>
-      </w:pPr>
-      <w:r>
-        <w:rPr>
-          <w:lang w:val="en-US"/>
-        </w:rPr>
-        <w:t>Ordering servic</w:t>
-      </w:r>
-      <w:r>
-        <w:rPr>
-          <w:lang w:val="en-US"/>
-        </w:rPr>
-        <w:t xml:space="preserve">e belongs to </w:t>
-      </w:r>
-      <w:r>
-        <w:rPr>
-          <w:b/>
-          <w:bCs/>
-          <w:lang w:val="en-US"/>
-        </w:rPr>
-        <w:t>network</w:t>
-      </w:r>
-      <w:r>
-        <w:rPr>
-          <w:b/>
-          <w:bCs/>
-          <w:lang w:val="en-US"/>
-        </w:rPr>
-        <w:t xml:space="preserve"> </w:t>
-      </w:r>
-      <w:r>
-        <w:rPr>
-          <w:highlight w:val="yellow"/>
-          <w:lang w:val="en-US"/>
-        </w:rPr>
-        <w:t xml:space="preserve">from </w:t>
-      </w:r>
-      <w:r>
-        <w:rPr>
-          <w:b/>
-          <w:bCs/>
-          <w:highlight w:val="yellow"/>
-          <w:lang w:val="en-US"/>
-        </w:rPr>
-        <w:t>network</w:t>
-      </w:r>
-    </w:p>
-    <w:p>
-      <w:pPr>
-        <w:rPr>
-          <w:lang w:val="en-US"/>
-        </w:rPr>
-      </w:pPr>
-    </w:p>
-    <w:p>
-      <w:pPr>
-        <w:rPr>
-          <w:b/>
-          <w:bCs/>
-          <w:lang w:val="en-US"/>
-        </w:rPr>
-      </w:pPr>
-      <w:r>
-        <w:rPr>
-          <w:lang w:val="en-US"/>
-        </w:rPr>
-        <w:t xml:space="preserve">Organization has </w:t>
-      </w:r>
-      <w:r>
-        <w:rPr>
-          <w:b/>
-          <w:bCs/>
-          <w:lang w:val="en-US"/>
-        </w:rPr>
-        <w:t>name</w:t>
-      </w:r>
-    </w:p>
-    <w:p>
-      <w:pPr>
-        <w:rPr>
-          <w:b/>
-          <w:bCs/>
-          <w:lang w:val="en-US"/>
-        </w:rPr>
-      </w:pPr>
-      <w:r>
-        <w:rPr>
-          <w:lang w:val="en-US"/>
-        </w:rPr>
-        <w:t xml:space="preserve">Organization has preferred </w:t>
-      </w:r>
-      <w:r>
-        <w:rPr>
-          <w:b/>
-          <w:bCs/>
-          <w:lang w:val="en-US"/>
-        </w:rPr>
-        <w:t>certificate authority</w:t>
-      </w:r>
-    </w:p>
-    <w:p>
-      <w:pPr>
-        <w:rPr>
-          <w:lang w:val="en-US"/>
-        </w:rPr>
-      </w:pPr>
-      <w:r>
-        <w:rPr>
-          <w:lang w:val="en-US"/>
-        </w:rPr>
-        <w:t xml:space="preserve">Organization trusts </w:t>
-      </w:r>
-      <w:r>
-        <w:rPr>
-          <w:b/>
-          <w:bCs/>
-          <w:lang w:val="en-US"/>
-        </w:rPr>
-        <w:t>certificate authority</w:t>
       </w:r>
       <w:bookmarkStart w:id="0" w:name="_GoBack"/>
       <w:bookmarkEnd w:id="0"/>
+    </w:p>
+    <w:p>
+      <w:pPr>
+        <w:rPr>
+          <w:b/>
+          <w:bCs/>
+          <w:lang w:val="en-US"/>
+        </w:rPr>
+      </w:pPr>
+      <w:r>
+        <w:rPr>
+          <w:lang w:val="en-US"/>
+        </w:rPr>
+        <w:t xml:space="preserve">Application uses </w:t>
+      </w:r>
+      <w:r>
+        <w:rPr>
+          <w:b/>
+          <w:bCs/>
+          <w:lang w:val="en-US"/>
+        </w:rPr>
+        <w:t>channel</w:t>
+      </w:r>
+      <w:r>
+        <w:rPr>
+          <w:b/>
+          <w:bCs/>
+          <w:lang w:val="en-US"/>
+        </w:rPr>
+        <w:t xml:space="preserve"> </w:t>
+      </w:r>
+      <w:r>
+        <w:rPr>
+          <w:lang w:val="en-US"/>
+        </w:rPr>
+        <w:t xml:space="preserve">from </w:t>
+      </w:r>
+      <w:r>
+        <w:rPr>
+          <w:b/>
+          <w:bCs/>
+          <w:lang w:val="en-US"/>
+        </w:rPr>
+        <w:t>network</w:t>
+      </w:r>
+    </w:p>
+    <w:p>
+      <w:pPr>
+        <w:rPr>
+          <w:lang w:val="en-US"/>
+        </w:rPr>
+      </w:pPr>
+      <w:r>
+        <w:rPr>
+          <w:lang w:val="en-US"/>
+        </w:rPr>
+        <w:t xml:space="preserve">Application uses </w:t>
+      </w:r>
+      <w:r>
+        <w:rPr>
+          <w:b/>
+          <w:bCs/>
+          <w:lang w:val="en-US"/>
+        </w:rPr>
+        <w:t>smart contract</w:t>
+      </w:r>
+    </w:p>
+    <w:p>
+      <w:pPr>
+        <w:rPr>
+          <w:lang w:val="en-US"/>
+        </w:rPr>
+      </w:pPr>
+    </w:p>
+    <w:p>
+      <w:pPr>
+        <w:rPr>
+          <w:lang w:val="en-US"/>
+        </w:rPr>
+      </w:pPr>
+      <w:r>
+        <w:rPr>
+          <w:lang w:val="en-US"/>
+        </w:rPr>
+        <w:t>Ordering servic</w:t>
+      </w:r>
+      <w:r>
+        <w:rPr>
+          <w:lang w:val="en-US"/>
+        </w:rPr>
+        <w:t xml:space="preserve">e belongs to </w:t>
+      </w:r>
+      <w:r>
+        <w:rPr>
+          <w:b/>
+          <w:bCs/>
+          <w:lang w:val="en-US"/>
+        </w:rPr>
+        <w:t>network</w:t>
+      </w:r>
+      <w:r>
+        <w:rPr>
+          <w:b/>
+          <w:bCs/>
+          <w:lang w:val="en-US"/>
+        </w:rPr>
+        <w:t xml:space="preserve"> </w:t>
+      </w:r>
+      <w:r>
+        <w:rPr>
+          <w:lang w:val="en-US"/>
+        </w:rPr>
+        <w:t xml:space="preserve">from </w:t>
+      </w:r>
+      <w:r>
+        <w:rPr>
+          <w:b/>
+          <w:bCs/>
+          <w:lang w:val="en-US"/>
+        </w:rPr>
+        <w:t>network</w:t>
+      </w:r>
+    </w:p>
+    <w:p>
+      <w:pPr>
+        <w:rPr>
+          <w:lang w:val="en-US"/>
+        </w:rPr>
+      </w:pPr>
+    </w:p>
+    <w:p>
+      <w:pPr>
+        <w:rPr>
+          <w:b/>
+          <w:bCs/>
+          <w:lang w:val="en-US"/>
+        </w:rPr>
+      </w:pPr>
+      <w:r>
+        <w:rPr>
+          <w:lang w:val="en-US"/>
+        </w:rPr>
+        <w:t xml:space="preserve">Organization has </w:t>
+      </w:r>
+      <w:r>
+        <w:rPr>
+          <w:b/>
+          <w:bCs/>
+          <w:lang w:val="en-US"/>
+        </w:rPr>
+        <w:t>name</w:t>
+      </w:r>
+    </w:p>
+    <w:p>
+      <w:pPr>
+        <w:rPr>
+          <w:b/>
+          <w:bCs/>
+          <w:lang w:val="en-US"/>
+        </w:rPr>
+      </w:pPr>
+      <w:r>
+        <w:rPr>
+          <w:lang w:val="en-US"/>
+        </w:rPr>
+        <w:t xml:space="preserve">Organization has preferred </w:t>
+      </w:r>
+      <w:r>
+        <w:rPr>
+          <w:b/>
+          <w:bCs/>
+          <w:lang w:val="en-US"/>
+        </w:rPr>
+        <w:t>certificate authority</w:t>
+      </w:r>
+    </w:p>
+    <w:p>
+      <w:pPr>
+        <w:rPr>
+          <w:lang w:val="en-US"/>
+        </w:rPr>
+      </w:pPr>
+      <w:r>
+        <w:rPr>
+          <w:lang w:val="en-US"/>
+        </w:rPr>
+        <w:t xml:space="preserve">Organization trusts </w:t>
+      </w:r>
+      <w:r>
+        <w:rPr>
+          <w:b/>
+          <w:bCs/>
+          <w:lang w:val="en-US"/>
+        </w:rPr>
+        <w:t>certificate authority</w:t>
+      </w:r>
     </w:p>
     <w:p>
       <w:pPr>
@@ -1357,6 +1357,7 @@
     <w:lsdException w:name="HTML Sample" w:semiHidden="1" w:unhideWhenUsed="1"/>
     <w:lsdException w:name="HTML Typewriter" w:semiHidden="1" w:unhideWhenUsed="1"/>
     <w:lsdException w:name="HTML Variable" w:semiHidden="1" w:unhideWhenUsed="1"/>
+    <w:lsdException w:name="Normal Table" w:semiHidden="1" w:unhideWhenUsed="1"/>
     <w:lsdException w:name="annotation subject" w:semiHidden="1" w:unhideWhenUsed="1"/>
     <w:lsdException w:name="No List" w:semiHidden="1" w:unhideWhenUsed="1"/>
     <w:lsdException w:name="Outline List 1" w:semiHidden="1" w:unhideWhenUsed="1"/>
@@ -1403,8 +1404,10 @@
     <w:lsdException w:name="Table Subtle 2" w:semiHidden="1" w:unhideWhenUsed="1"/>
     <w:lsdException w:name="Table Web 1" w:semiHidden="1" w:unhideWhenUsed="1"/>
     <w:lsdException w:name="Table Web 2" w:semiHidden="1" w:unhideWhenUsed="1"/>
+    <w:lsdException w:name="Table Web 3" w:semiHidden="1" w:unhideWhenUsed="1"/>
     <w:lsdException w:name="Balloon Text" w:semiHidden="1" w:unhideWhenUsed="1"/>
     <w:lsdException w:name="Table Grid" w:uiPriority="39"/>
+    <w:lsdException w:name="Table Theme" w:semiHidden="1" w:unhideWhenUsed="1"/>
     <w:lsdException w:name="Placeholder Text" w:semiHidden="1"/>
     <w:lsdException w:name="No Spacing" w:uiPriority="1" w:qFormat="1"/>
     <w:lsdException w:name="Light Shading" w:uiPriority="60"/>

</xml_diff>